<commit_message>
Added LSQ method description
</commit_message>
<xml_diff>
--- a/экзамен/ОреховАМ_Билет.docx
+++ b/экзамен/ОреховАМ_Билет.docx
@@ -813,11 +813,6 @@
       </w:r>
     </w:p>
     <w:p>
-      <w:pPr>
-        <w:rPr>
-          <w:lang w:val="en-US"/>
-        </w:rPr>
-      </w:pPr>
       <w:r>
         <w:t xml:space="preserve">По существу, гомография </w:t>
       </w:r>
@@ -928,13 +923,7 @@
                             <w:rPr>
                               <w:rFonts w:ascii="Cambria Math" w:hAnsi="Cambria Math"/>
                             </w:rPr>
-                            <m:t>y</m:t>
-                          </m:r>
-                          <m:r>
-                            <w:rPr>
-                              <w:rFonts w:ascii="Cambria Math" w:hAnsi="Cambria Math"/>
-                            </w:rPr>
-                            <m:t>'</m:t>
+                            <m:t>y'</m:t>
                           </m:r>
                         </m:e>
                       </m:mr>
@@ -944,13 +933,7 @@
                             <w:rPr>
                               <w:rFonts w:ascii="Cambria Math" w:hAnsi="Cambria Math"/>
                             </w:rPr>
-                            <m:t>w</m:t>
-                          </m:r>
-                          <m:r>
-                            <w:rPr>
-                              <w:rFonts w:ascii="Cambria Math" w:hAnsi="Cambria Math"/>
-                            </w:rPr>
-                            <m:t>'</m:t>
+                            <m:t>w'</m:t>
                           </m:r>
                         </m:e>
                       </m:mr>
@@ -1574,7 +1557,6 @@
       <w:pPr>
         <w:rPr>
           <w:rFonts w:eastAsiaTheme="minorEastAsia"/>
-          <w:lang w:val="en-US"/>
         </w:rPr>
       </w:pPr>
       <w:r>
@@ -2061,35 +2043,7 @@
                   <w:rFonts w:ascii="Cambria Math" w:eastAsiaTheme="minorEastAsia" w:hAnsi="Cambria Math"/>
                   <w:lang w:val="en-US"/>
                 </w:rPr>
-                <m:t>d</m:t>
-              </m:r>
-              <m:r>
-                <w:rPr>
-                  <w:rFonts w:ascii="Cambria Math" w:eastAsiaTheme="minorEastAsia" w:hAnsi="Cambria Math"/>
-                  <w:lang w:val="en-US"/>
-                </w:rPr>
-                <m:t>x+</m:t>
-              </m:r>
-              <m:r>
-                <w:rPr>
-                  <w:rFonts w:ascii="Cambria Math" w:eastAsiaTheme="minorEastAsia" w:hAnsi="Cambria Math"/>
-                  <w:lang w:val="en-US"/>
-                </w:rPr>
-                <m:t>e</m:t>
-              </m:r>
-              <m:r>
-                <w:rPr>
-                  <w:rFonts w:ascii="Cambria Math" w:eastAsiaTheme="minorEastAsia" w:hAnsi="Cambria Math"/>
-                  <w:lang w:val="en-US"/>
-                </w:rPr>
-                <m:t>y+</m:t>
-              </m:r>
-              <m:r>
-                <w:rPr>
-                  <w:rFonts w:ascii="Cambria Math" w:eastAsiaTheme="minorEastAsia" w:hAnsi="Cambria Math"/>
-                  <w:lang w:val="en-US"/>
-                </w:rPr>
-                <m:t>f</m:t>
+                <m:t>dx+ey+f</m:t>
               </m:r>
             </m:num>
             <m:den>
@@ -5142,7 +5096,1060 @@
     </w:p>
     <w:p>
       <w:r>
-        <w:t xml:space="preserve">Кроме гомографии, также существует несколько важных частных случаев проективных преобразований. Одним из таких является </w:t>
+        <w:t>Для решения применим метод наименьших квадратов:</w:t>
+      </w:r>
+    </w:p>
+    <w:p>
+      <w:pPr>
+        <w:rPr>
+          <w:rFonts w:eastAsiaTheme="minorEastAsia"/>
+          <w:lang w:val="en-US"/>
+        </w:rPr>
+      </w:pPr>
+      <m:oMathPara>
+        <m:oMath>
+          <m:func>
+            <m:funcPr>
+              <m:ctrlPr>
+                <w:rPr>
+                  <w:rFonts w:ascii="Cambria Math" w:hAnsi="Cambria Math"/>
+                  <w:i/>
+                </w:rPr>
+              </m:ctrlPr>
+            </m:funcPr>
+            <m:fName>
+              <m:limLow>
+                <m:limLowPr>
+                  <m:ctrlPr>
+                    <w:rPr>
+                      <w:rFonts w:ascii="Cambria Math" w:hAnsi="Cambria Math"/>
+                      <w:i/>
+                    </w:rPr>
+                  </m:ctrlPr>
+                </m:limLowPr>
+                <m:e>
+                  <m:r>
+                    <m:rPr>
+                      <m:sty m:val="p"/>
+                    </m:rPr>
+                    <w:rPr>
+                      <w:rFonts w:ascii="Cambria Math" w:hAnsi="Cambria Math"/>
+                    </w:rPr>
+                    <m:t>min</m:t>
+                  </m:r>
+                </m:e>
+                <m:lim>
+                  <m:r>
+                    <m:rPr>
+                      <m:sty m:val="bi"/>
+                    </m:rPr>
+                    <w:rPr>
+                      <w:rFonts w:ascii="Cambria Math" w:hAnsi="Cambria Math"/>
+                    </w:rPr>
+                    <m:t>h</m:t>
+                  </m:r>
+                  <m:r>
+                    <w:rPr>
+                      <w:rFonts w:ascii="Cambria Math" w:hAnsi="Cambria Math"/>
+                      <w:lang w:val="en-US"/>
+                    </w:rPr>
+                    <m:t xml:space="preserve">: </m:t>
+                  </m:r>
+                  <m:sSup>
+                    <m:sSupPr>
+                      <m:ctrlPr>
+                        <w:rPr>
+                          <w:rFonts w:ascii="Cambria Math" w:hAnsi="Cambria Math"/>
+                          <w:i/>
+                          <w:lang w:val="en-US"/>
+                        </w:rPr>
+                      </m:ctrlPr>
+                    </m:sSupPr>
+                    <m:e>
+                      <m:d>
+                        <m:dPr>
+                          <m:begChr m:val="‖"/>
+                          <m:endChr m:val="‖"/>
+                          <m:ctrlPr>
+                            <w:rPr>
+                              <w:rFonts w:ascii="Cambria Math" w:hAnsi="Cambria Math"/>
+                              <w:i/>
+                              <w:lang w:val="en-US"/>
+                            </w:rPr>
+                          </m:ctrlPr>
+                        </m:dPr>
+                        <m:e>
+                          <m:r>
+                            <m:rPr>
+                              <m:sty m:val="bi"/>
+                            </m:rPr>
+                            <w:rPr>
+                              <w:rFonts w:ascii="Cambria Math" w:hAnsi="Cambria Math"/>
+                              <w:lang w:val="en-US"/>
+                            </w:rPr>
+                            <m:t>h</m:t>
+                          </m:r>
+                        </m:e>
+                      </m:d>
+                    </m:e>
+                    <m:sup>
+                      <m:r>
+                        <w:rPr>
+                          <w:rFonts w:ascii="Cambria Math" w:hAnsi="Cambria Math"/>
+                          <w:lang w:val="en-US"/>
+                        </w:rPr>
+                        <m:t>2</m:t>
+                      </m:r>
+                    </m:sup>
+                  </m:sSup>
+                  <m:r>
+                    <w:rPr>
+                      <w:rFonts w:ascii="Cambria Math" w:hAnsi="Cambria Math"/>
+                      <w:lang w:val="en-US"/>
+                    </w:rPr>
+                    <m:t>=1</m:t>
+                  </m:r>
+                </m:lim>
+              </m:limLow>
+            </m:fName>
+            <m:e>
+              <m:sSup>
+                <m:sSupPr>
+                  <m:ctrlPr>
+                    <w:rPr>
+                      <w:rFonts w:ascii="Cambria Math" w:hAnsi="Cambria Math"/>
+                      <w:i/>
+                    </w:rPr>
+                  </m:ctrlPr>
+                </m:sSupPr>
+                <m:e>
+                  <m:d>
+                    <m:dPr>
+                      <m:begChr m:val="‖"/>
+                      <m:endChr m:val="‖"/>
+                      <m:ctrlPr>
+                        <w:rPr>
+                          <w:rFonts w:ascii="Cambria Math" w:hAnsi="Cambria Math"/>
+                          <w:i/>
+                        </w:rPr>
+                      </m:ctrlPr>
+                    </m:dPr>
+                    <m:e>
+                      <m:r>
+                        <w:rPr>
+                          <w:rFonts w:ascii="Cambria Math" w:hAnsi="Cambria Math"/>
+                        </w:rPr>
+                        <m:t>A</m:t>
+                      </m:r>
+                      <m:r>
+                        <m:rPr>
+                          <m:sty m:val="bi"/>
+                        </m:rPr>
+                        <w:rPr>
+                          <w:rFonts w:ascii="Cambria Math" w:hAnsi="Cambria Math"/>
+                          <w:lang w:val="en-US"/>
+                        </w:rPr>
+                        <m:t>h</m:t>
+                      </m:r>
+                    </m:e>
+                  </m:d>
+                </m:e>
+                <m:sup>
+                  <m:r>
+                    <w:rPr>
+                      <w:rFonts w:ascii="Cambria Math" w:hAnsi="Cambria Math"/>
+                    </w:rPr>
+                    <m:t>2</m:t>
+                  </m:r>
+                </m:sup>
+              </m:sSup>
+            </m:e>
+          </m:func>
+        </m:oMath>
+      </m:oMathPara>
+    </w:p>
+    <w:p>
+      <w:pPr>
+        <w:rPr>
+          <w:rFonts w:eastAsiaTheme="minorEastAsia"/>
+        </w:rPr>
+      </w:pPr>
+      <w:r>
+        <w:rPr>
+          <w:rFonts w:eastAsiaTheme="minorEastAsia"/>
+        </w:rPr>
+        <w:t>Преобразуем, воспользовавшись формулой для евклидовой нормы:</w:t>
+      </w:r>
+    </w:p>
+    <w:tbl>
+      <w:tblPr>
+        <w:tblStyle w:val="ad"/>
+        <w:tblW w:w="0" w:type="auto"/>
+        <w:tblInd w:w="-5" w:type="dxa"/>
+        <w:tblBorders>
+          <w:top w:val="none" w:sz="0" w:space="0" w:color="auto"/>
+          <w:left w:val="none" w:sz="0" w:space="0" w:color="auto"/>
+          <w:bottom w:val="none" w:sz="0" w:space="0" w:color="auto"/>
+          <w:right w:val="none" w:sz="0" w:space="0" w:color="auto"/>
+          <w:insideH w:val="none" w:sz="0" w:space="0" w:color="auto"/>
+          <w:insideV w:val="none" w:sz="0" w:space="0" w:color="auto"/>
+        </w:tblBorders>
+        <w:tblLook w:val="04A0" w:firstRow="1" w:lastRow="0" w:firstColumn="1" w:lastColumn="0" w:noHBand="0" w:noVBand="1"/>
+      </w:tblPr>
+      <w:tblGrid>
+        <w:gridCol w:w="4159"/>
+        <w:gridCol w:w="1800"/>
+        <w:gridCol w:w="3107"/>
+      </w:tblGrid>
+      <w:tr>
+        <w:trPr>
+          <w:trHeight w:val="976"/>
+        </w:trPr>
+        <w:tc>
+          <w:tcPr>
+            <w:tcW w:w="4159" w:type="dxa"/>
+            <w:vAlign w:val="center"/>
+          </w:tcPr>
+          <w:p>
+            <w:pPr>
+              <w:ind w:left="322" w:hanging="322"/>
+              <w:jc w:val="center"/>
+              <w:rPr>
+                <w:lang w:val="en-US"/>
+              </w:rPr>
+            </w:pPr>
+            <m:oMathPara>
+              <m:oMathParaPr>
+                <m:jc m:val="left"/>
+              </m:oMathParaPr>
+              <m:oMath>
+                <m:sSup>
+                  <m:sSupPr>
+                    <m:ctrlPr>
+                      <w:rPr>
+                        <w:rFonts w:ascii="Cambria Math" w:hAnsi="Cambria Math"/>
+                        <w:i/>
+                      </w:rPr>
+                    </m:ctrlPr>
+                  </m:sSupPr>
+                  <m:e>
+                    <m:d>
+                      <m:dPr>
+                        <m:begChr m:val="‖"/>
+                        <m:endChr m:val="‖"/>
+                        <m:ctrlPr>
+                          <w:rPr>
+                            <w:rFonts w:ascii="Cambria Math" w:hAnsi="Cambria Math"/>
+                            <w:i/>
+                          </w:rPr>
+                        </m:ctrlPr>
+                      </m:dPr>
+                      <m:e>
+                        <m:r>
+                          <w:rPr>
+                            <w:rFonts w:ascii="Cambria Math" w:hAnsi="Cambria Math"/>
+                          </w:rPr>
+                          <m:t>A</m:t>
+                        </m:r>
+                        <m:r>
+                          <m:rPr>
+                            <m:sty m:val="bi"/>
+                          </m:rPr>
+                          <w:rPr>
+                            <w:rFonts w:ascii="Cambria Math" w:hAnsi="Cambria Math"/>
+                            <w:lang w:val="en-US"/>
+                          </w:rPr>
+                          <m:t>h</m:t>
+                        </m:r>
+                      </m:e>
+                    </m:d>
+                  </m:e>
+                  <m:sup>
+                    <m:r>
+                      <w:rPr>
+                        <w:rFonts w:ascii="Cambria Math" w:hAnsi="Cambria Math"/>
+                      </w:rPr>
+                      <m:t>2</m:t>
+                    </m:r>
+                  </m:sup>
+                </m:sSup>
+                <m:r>
+                  <w:rPr>
+                    <w:rFonts w:ascii="Cambria Math" w:eastAsiaTheme="minorEastAsia" w:hAnsi="Cambria Math"/>
+                  </w:rPr>
+                  <m:t>=</m:t>
+                </m:r>
+                <m:sSup>
+                  <m:sSupPr>
+                    <m:ctrlPr>
+                      <w:rPr>
+                        <w:rFonts w:ascii="Cambria Math" w:hAnsi="Cambria Math"/>
+                        <w:i/>
+                      </w:rPr>
+                    </m:ctrlPr>
+                  </m:sSupPr>
+                  <m:e>
+                    <m:d>
+                      <m:dPr>
+                        <m:ctrlPr>
+                          <w:rPr>
+                            <w:rFonts w:ascii="Cambria Math" w:hAnsi="Cambria Math"/>
+                            <w:i/>
+                          </w:rPr>
+                        </m:ctrlPr>
+                      </m:dPr>
+                      <m:e>
+                        <m:r>
+                          <w:rPr>
+                            <w:rFonts w:ascii="Cambria Math" w:hAnsi="Cambria Math"/>
+                          </w:rPr>
+                          <m:t>A</m:t>
+                        </m:r>
+                        <m:r>
+                          <m:rPr>
+                            <m:sty m:val="bi"/>
+                          </m:rPr>
+                          <w:rPr>
+                            <w:rFonts w:ascii="Cambria Math" w:hAnsi="Cambria Math"/>
+                            <w:lang w:val="en-US"/>
+                          </w:rPr>
+                          <m:t>h</m:t>
+                        </m:r>
+                      </m:e>
+                    </m:d>
+                  </m:e>
+                  <m:sup>
+                    <m:r>
+                      <w:rPr>
+                        <w:rFonts w:ascii="Cambria Math" w:hAnsi="Cambria Math"/>
+                      </w:rPr>
+                      <m:t>T</m:t>
+                    </m:r>
+                  </m:sup>
+                </m:sSup>
+                <m:d>
+                  <m:dPr>
+                    <m:ctrlPr>
+                      <w:rPr>
+                        <w:rFonts w:ascii="Cambria Math" w:hAnsi="Cambria Math"/>
+                        <w:i/>
+                      </w:rPr>
+                    </m:ctrlPr>
+                  </m:dPr>
+                  <m:e>
+                    <m:r>
+                      <w:rPr>
+                        <w:rFonts w:ascii="Cambria Math" w:hAnsi="Cambria Math"/>
+                      </w:rPr>
+                      <m:t>A</m:t>
+                    </m:r>
+                    <m:r>
+                      <m:rPr>
+                        <m:sty m:val="bi"/>
+                      </m:rPr>
+                      <w:rPr>
+                        <w:rFonts w:ascii="Cambria Math" w:hAnsi="Cambria Math"/>
+                        <w:lang w:val="en-US"/>
+                      </w:rPr>
+                      <m:t>h</m:t>
+                    </m:r>
+                  </m:e>
+                </m:d>
+                <m:r>
+                  <w:rPr>
+                    <w:rFonts w:ascii="Cambria Math" w:hAnsi="Cambria Math"/>
+                  </w:rPr>
+                  <m:t>=</m:t>
+                </m:r>
+                <m:sSup>
+                  <m:sSupPr>
+                    <m:ctrlPr>
+                      <w:rPr>
+                        <w:rFonts w:ascii="Cambria Math" w:hAnsi="Cambria Math"/>
+                        <w:i/>
+                        <w:lang w:val="en-US"/>
+                      </w:rPr>
+                    </m:ctrlPr>
+                  </m:sSupPr>
+                  <m:e>
+                    <m:r>
+                      <m:rPr>
+                        <m:sty m:val="bi"/>
+                      </m:rPr>
+                      <w:rPr>
+                        <w:rFonts w:ascii="Cambria Math" w:hAnsi="Cambria Math"/>
+                        <w:lang w:val="en-US"/>
+                      </w:rPr>
+                      <m:t>h</m:t>
+                    </m:r>
+                  </m:e>
+                  <m:sup>
+                    <m:r>
+                      <w:rPr>
+                        <w:rFonts w:ascii="Cambria Math" w:hAnsi="Cambria Math"/>
+                        <w:lang w:val="en-US"/>
+                      </w:rPr>
+                      <m:t>T</m:t>
+                    </m:r>
+                  </m:sup>
+                </m:sSup>
+                <m:sSup>
+                  <m:sSupPr>
+                    <m:ctrlPr>
+                      <w:rPr>
+                        <w:rFonts w:ascii="Cambria Math" w:hAnsi="Cambria Math"/>
+                        <w:i/>
+                        <w:lang w:val="en-US"/>
+                      </w:rPr>
+                    </m:ctrlPr>
+                  </m:sSupPr>
+                  <m:e>
+                    <m:r>
+                      <w:rPr>
+                        <w:rFonts w:ascii="Cambria Math" w:hAnsi="Cambria Math"/>
+                        <w:lang w:val="en-US"/>
+                      </w:rPr>
+                      <m:t>A</m:t>
+                    </m:r>
+                  </m:e>
+                  <m:sup>
+                    <m:r>
+                      <w:rPr>
+                        <w:rFonts w:ascii="Cambria Math" w:hAnsi="Cambria Math"/>
+                        <w:lang w:val="en-US"/>
+                      </w:rPr>
+                      <m:t>T</m:t>
+                    </m:r>
+                  </m:sup>
+                </m:sSup>
+                <m:r>
+                  <w:rPr>
+                    <w:rFonts w:ascii="Cambria Math" w:hAnsi="Cambria Math"/>
+                    <w:lang w:val="en-US"/>
+                  </w:rPr>
+                  <m:t>A</m:t>
+                </m:r>
+                <m:r>
+                  <m:rPr>
+                    <m:sty m:val="bi"/>
+                  </m:rPr>
+                  <w:rPr>
+                    <w:rFonts w:ascii="Cambria Math" w:hAnsi="Cambria Math"/>
+                    <w:lang w:val="en-US"/>
+                  </w:rPr>
+                  <m:t>h</m:t>
+                </m:r>
+              </m:oMath>
+            </m:oMathPara>
+          </w:p>
+        </w:tc>
+        <w:tc>
+          <w:tcPr>
+            <w:tcW w:w="1800" w:type="dxa"/>
+            <w:vAlign w:val="center"/>
+          </w:tcPr>
+          <w:p>
+            <w:pPr>
+              <w:jc w:val="center"/>
+            </w:pPr>
+            <w:r>
+              <w:t>и</w:t>
+            </w:r>
+          </w:p>
+        </w:tc>
+        <w:tc>
+          <w:tcPr>
+            <w:tcW w:w="3107" w:type="dxa"/>
+            <w:vAlign w:val="center"/>
+          </w:tcPr>
+          <w:p>
+            <w:pPr>
+              <w:ind w:right="873"/>
+              <w:jc w:val="center"/>
+              <w:rPr>
+                <w:lang w:val="en-US"/>
+              </w:rPr>
+            </w:pPr>
+            <m:oMathPara>
+              <m:oMathParaPr>
+                <m:jc m:val="right"/>
+              </m:oMathParaPr>
+              <m:oMath>
+                <m:sSup>
+                  <m:sSupPr>
+                    <m:ctrlPr>
+                      <w:rPr>
+                        <w:rFonts w:ascii="Cambria Math" w:hAnsi="Cambria Math"/>
+                        <w:i/>
+                      </w:rPr>
+                    </m:ctrlPr>
+                  </m:sSupPr>
+                  <m:e>
+                    <m:d>
+                      <m:dPr>
+                        <m:begChr m:val="‖"/>
+                        <m:endChr m:val="‖"/>
+                        <m:ctrlPr>
+                          <w:rPr>
+                            <w:rFonts w:ascii="Cambria Math" w:hAnsi="Cambria Math"/>
+                            <w:i/>
+                          </w:rPr>
+                        </m:ctrlPr>
+                      </m:dPr>
+                      <m:e>
+                        <m:r>
+                          <m:rPr>
+                            <m:sty m:val="bi"/>
+                          </m:rPr>
+                          <w:rPr>
+                            <w:rFonts w:ascii="Cambria Math" w:hAnsi="Cambria Math"/>
+                            <w:lang w:val="en-US"/>
+                          </w:rPr>
+                          <m:t>h</m:t>
+                        </m:r>
+                      </m:e>
+                    </m:d>
+                  </m:e>
+                  <m:sup>
+                    <m:r>
+                      <w:rPr>
+                        <w:rFonts w:ascii="Cambria Math" w:hAnsi="Cambria Math"/>
+                      </w:rPr>
+                      <m:t>2</m:t>
+                    </m:r>
+                  </m:sup>
+                </m:sSup>
+                <m:r>
+                  <w:rPr>
+                    <w:rFonts w:ascii="Cambria Math" w:eastAsiaTheme="minorEastAsia" w:hAnsi="Cambria Math"/>
+                  </w:rPr>
+                  <m:t>=</m:t>
+                </m:r>
+                <m:sSup>
+                  <m:sSupPr>
+                    <m:ctrlPr>
+                      <w:rPr>
+                        <w:rFonts w:ascii="Cambria Math" w:hAnsi="Cambria Math"/>
+                        <w:i/>
+                      </w:rPr>
+                    </m:ctrlPr>
+                  </m:sSupPr>
+                  <m:e>
+                    <m:r>
+                      <m:rPr>
+                        <m:sty m:val="bi"/>
+                      </m:rPr>
+                      <w:rPr>
+                        <w:rFonts w:ascii="Cambria Math" w:hAnsi="Cambria Math"/>
+                      </w:rPr>
+                      <m:t>h</m:t>
+                    </m:r>
+                  </m:e>
+                  <m:sup>
+                    <m:r>
+                      <w:rPr>
+                        <w:rFonts w:ascii="Cambria Math" w:hAnsi="Cambria Math"/>
+                      </w:rPr>
+                      <m:t>T</m:t>
+                    </m:r>
+                  </m:sup>
+                </m:sSup>
+                <m:r>
+                  <m:rPr>
+                    <m:sty m:val="bi"/>
+                  </m:rPr>
+                  <w:rPr>
+                    <w:rFonts w:ascii="Cambria Math" w:hAnsi="Cambria Math"/>
+                    <w:lang w:val="en-US"/>
+                  </w:rPr>
+                  <m:t>h</m:t>
+                </m:r>
+                <m:r>
+                  <w:rPr>
+                    <w:rFonts w:ascii="Cambria Math" w:hAnsi="Cambria Math"/>
+                  </w:rPr>
+                  <m:t>=</m:t>
+                </m:r>
+                <m:r>
+                  <w:rPr>
+                    <w:rFonts w:ascii="Cambria Math" w:hAnsi="Cambria Math"/>
+                  </w:rPr>
+                  <m:t>1</m:t>
+                </m:r>
+              </m:oMath>
+            </m:oMathPara>
+          </w:p>
+        </w:tc>
+      </w:tr>
+    </w:tbl>
+    <w:p>
+      <w:pPr>
+        <w:rPr>
+          <w:rFonts w:eastAsiaTheme="minorEastAsia"/>
+        </w:rPr>
+      </w:pPr>
+      <w:r>
+        <w:rPr>
+          <w:rFonts w:eastAsiaTheme="minorEastAsia"/>
+        </w:rPr>
+        <w:t>Определим функцию ошибки:</w:t>
+      </w:r>
+    </w:p>
+    <w:p>
+      <w:pPr>
+        <w:rPr>
+          <w:rFonts w:eastAsiaTheme="minorEastAsia"/>
+          <w:lang w:val="en-US"/>
+        </w:rPr>
+      </w:pPr>
+      <m:oMathPara>
+        <m:oMath>
+          <m:r>
+            <w:rPr>
+              <w:rFonts w:ascii="Cambria Math" w:eastAsiaTheme="minorEastAsia" w:hAnsi="Cambria Math"/>
+            </w:rPr>
+            <m:t>L</m:t>
+          </m:r>
+          <m:d>
+            <m:dPr>
+              <m:ctrlPr>
+                <w:rPr>
+                  <w:rFonts w:ascii="Cambria Math" w:eastAsiaTheme="minorEastAsia" w:hAnsi="Cambria Math"/>
+                  <w:i/>
+                  <w:lang w:val="en-US"/>
+                </w:rPr>
+              </m:ctrlPr>
+            </m:dPr>
+            <m:e>
+              <m:r>
+                <m:rPr>
+                  <m:sty m:val="bi"/>
+                </m:rPr>
+                <w:rPr>
+                  <w:rFonts w:ascii="Cambria Math" w:eastAsiaTheme="minorEastAsia" w:hAnsi="Cambria Math"/>
+                  <w:lang w:val="en-US"/>
+                </w:rPr>
+                <m:t>h</m:t>
+              </m:r>
+              <m:r>
+                <w:rPr>
+                  <w:rFonts w:ascii="Cambria Math" w:eastAsiaTheme="minorEastAsia" w:hAnsi="Cambria Math"/>
+                  <w:lang w:val="en-US"/>
+                </w:rPr>
+                <m:t>, λ</m:t>
+              </m:r>
+            </m:e>
+          </m:d>
+          <m:r>
+            <w:rPr>
+              <w:rFonts w:ascii="Cambria Math" w:eastAsiaTheme="minorEastAsia" w:hAnsi="Cambria Math"/>
+              <w:lang w:val="en-US"/>
+            </w:rPr>
+            <m:t>=</m:t>
+          </m:r>
+          <m:sSup>
+            <m:sSupPr>
+              <m:ctrlPr>
+                <w:rPr>
+                  <w:rFonts w:ascii="Cambria Math" w:hAnsi="Cambria Math"/>
+                  <w:i/>
+                  <w:lang w:val="en-US"/>
+                </w:rPr>
+              </m:ctrlPr>
+            </m:sSupPr>
+            <m:e>
+              <m:r>
+                <m:rPr>
+                  <m:sty m:val="bi"/>
+                </m:rPr>
+                <w:rPr>
+                  <w:rFonts w:ascii="Cambria Math" w:hAnsi="Cambria Math"/>
+                  <w:lang w:val="en-US"/>
+                </w:rPr>
+                <m:t>h</m:t>
+              </m:r>
+            </m:e>
+            <m:sup>
+              <m:r>
+                <w:rPr>
+                  <w:rFonts w:ascii="Cambria Math" w:hAnsi="Cambria Math"/>
+                  <w:lang w:val="en-US"/>
+                </w:rPr>
+                <m:t>T</m:t>
+              </m:r>
+            </m:sup>
+          </m:sSup>
+          <m:sSup>
+            <m:sSupPr>
+              <m:ctrlPr>
+                <w:rPr>
+                  <w:rFonts w:ascii="Cambria Math" w:hAnsi="Cambria Math"/>
+                  <w:i/>
+                  <w:lang w:val="en-US"/>
+                </w:rPr>
+              </m:ctrlPr>
+            </m:sSupPr>
+            <m:e>
+              <m:r>
+                <w:rPr>
+                  <w:rFonts w:ascii="Cambria Math" w:hAnsi="Cambria Math"/>
+                  <w:lang w:val="en-US"/>
+                </w:rPr>
+                <m:t>A</m:t>
+              </m:r>
+            </m:e>
+            <m:sup>
+              <m:r>
+                <w:rPr>
+                  <w:rFonts w:ascii="Cambria Math" w:hAnsi="Cambria Math"/>
+                  <w:lang w:val="en-US"/>
+                </w:rPr>
+                <m:t>T</m:t>
+              </m:r>
+            </m:sup>
+          </m:sSup>
+          <m:r>
+            <w:rPr>
+              <w:rFonts w:ascii="Cambria Math" w:hAnsi="Cambria Math"/>
+              <w:lang w:val="en-US"/>
+            </w:rPr>
+            <m:t>A</m:t>
+          </m:r>
+          <m:r>
+            <m:rPr>
+              <m:sty m:val="bi"/>
+            </m:rPr>
+            <w:rPr>
+              <w:rFonts w:ascii="Cambria Math" w:hAnsi="Cambria Math"/>
+              <w:lang w:val="en-US"/>
+            </w:rPr>
+            <m:t>h</m:t>
+          </m:r>
+          <m:r>
+            <w:rPr>
+              <w:rFonts w:ascii="Cambria Math" w:hAnsi="Cambria Math"/>
+              <w:lang w:val="en-US"/>
+            </w:rPr>
+            <m:t>-λ</m:t>
+          </m:r>
+          <m:d>
+            <m:dPr>
+              <m:ctrlPr>
+                <w:rPr>
+                  <w:rFonts w:ascii="Cambria Math" w:hAnsi="Cambria Math"/>
+                  <w:i/>
+                  <w:lang w:val="en-US"/>
+                </w:rPr>
+              </m:ctrlPr>
+            </m:dPr>
+            <m:e>
+              <m:sSup>
+                <m:sSupPr>
+                  <m:ctrlPr>
+                    <w:rPr>
+                      <w:rFonts w:ascii="Cambria Math" w:hAnsi="Cambria Math"/>
+                      <w:i/>
+                    </w:rPr>
+                  </m:ctrlPr>
+                </m:sSupPr>
+                <m:e>
+                  <m:r>
+                    <m:rPr>
+                      <m:sty m:val="bi"/>
+                    </m:rPr>
+                    <w:rPr>
+                      <w:rFonts w:ascii="Cambria Math" w:hAnsi="Cambria Math"/>
+                    </w:rPr>
+                    <m:t>h</m:t>
+                  </m:r>
+                </m:e>
+                <m:sup>
+                  <m:r>
+                    <w:rPr>
+                      <w:rFonts w:ascii="Cambria Math" w:hAnsi="Cambria Math"/>
+                    </w:rPr>
+                    <m:t>T</m:t>
+                  </m:r>
+                </m:sup>
+              </m:sSup>
+              <m:r>
+                <m:rPr>
+                  <m:sty m:val="bi"/>
+                </m:rPr>
+                <w:rPr>
+                  <w:rFonts w:ascii="Cambria Math" w:hAnsi="Cambria Math"/>
+                  <w:lang w:val="en-US"/>
+                </w:rPr>
+                <m:t>h</m:t>
+              </m:r>
+              <m:r>
+                <w:rPr>
+                  <w:rFonts w:ascii="Cambria Math" w:hAnsi="Cambria Math"/>
+                </w:rPr>
+                <m:t>-</m:t>
+              </m:r>
+              <m:r>
+                <w:rPr>
+                  <w:rFonts w:ascii="Cambria Math" w:hAnsi="Cambria Math"/>
+                </w:rPr>
+                <m:t>1</m:t>
+              </m:r>
+            </m:e>
+          </m:d>
+        </m:oMath>
+      </m:oMathPara>
+    </w:p>
+    <w:p>
+      <w:pPr>
+        <w:rPr>
+          <w:rFonts w:eastAsiaTheme="minorEastAsia"/>
+        </w:rPr>
+      </w:pPr>
+      <w:r>
+        <w:rPr>
+          <w:rFonts w:eastAsiaTheme="minorEastAsia"/>
+        </w:rPr>
+        <w:lastRenderedPageBreak/>
+        <w:t>Решим задачу оптимизации для минимизации функции ошибки. Найдем экстремумы функции ошибки, приравняв производную функции</w:t>
+      </w:r>
+      <w:r>
+        <w:rPr>
+          <w:rFonts w:eastAsiaTheme="minorEastAsia"/>
+        </w:rPr>
+        <w:t xml:space="preserve"> </w:t>
+      </w:r>
+      <w:r>
+        <w:rPr>
+          <w:rFonts w:eastAsiaTheme="minorEastAsia"/>
+        </w:rPr>
+        <w:t xml:space="preserve">по </w:t>
+      </w:r>
+      <w:r>
+        <w:rPr>
+          <w:rFonts w:eastAsiaTheme="minorEastAsia"/>
+          <w:b/>
+          <w:bCs/>
+          <w:lang w:val="en-US"/>
+        </w:rPr>
+        <w:t>h</w:t>
+      </w:r>
+      <w:r>
+        <w:rPr>
+          <w:rFonts w:eastAsiaTheme="minorEastAsia"/>
+        </w:rPr>
+        <w:t xml:space="preserve"> к нулю.</w:t>
+      </w:r>
+    </w:p>
+    <w:p>
+      <w:pPr>
+        <w:rPr>
+          <w:rFonts w:eastAsiaTheme="minorEastAsia"/>
+          <w:i/>
+        </w:rPr>
+      </w:pPr>
+      <m:oMathPara>
+        <m:oMath>
+          <m:r>
+            <w:rPr>
+              <w:rFonts w:ascii="Cambria Math" w:hAnsi="Cambria Math"/>
+              <w:lang w:val="en-US"/>
+            </w:rPr>
+            <m:t>2</m:t>
+          </m:r>
+          <m:sSup>
+            <m:sSupPr>
+              <m:ctrlPr>
+                <w:rPr>
+                  <w:rFonts w:ascii="Cambria Math" w:hAnsi="Cambria Math"/>
+                  <w:i/>
+                  <w:lang w:val="en-US"/>
+                </w:rPr>
+              </m:ctrlPr>
+            </m:sSupPr>
+            <m:e>
+              <m:r>
+                <w:rPr>
+                  <w:rFonts w:ascii="Cambria Math" w:hAnsi="Cambria Math"/>
+                  <w:lang w:val="en-US"/>
+                </w:rPr>
+                <m:t>A</m:t>
+              </m:r>
+            </m:e>
+            <m:sup>
+              <m:r>
+                <w:rPr>
+                  <w:rFonts w:ascii="Cambria Math" w:hAnsi="Cambria Math"/>
+                  <w:lang w:val="en-US"/>
+                </w:rPr>
+                <m:t>T</m:t>
+              </m:r>
+            </m:sup>
+          </m:sSup>
+          <m:r>
+            <w:rPr>
+              <w:rFonts w:ascii="Cambria Math" w:hAnsi="Cambria Math"/>
+              <w:lang w:val="en-US"/>
+            </w:rPr>
+            <m:t>A</m:t>
+          </m:r>
+          <m:r>
+            <m:rPr>
+              <m:sty m:val="bi"/>
+            </m:rPr>
+            <w:rPr>
+              <w:rFonts w:ascii="Cambria Math" w:hAnsi="Cambria Math"/>
+              <w:lang w:val="en-US"/>
+            </w:rPr>
+            <m:t>h</m:t>
+          </m:r>
+          <m:r>
+            <w:rPr>
+              <w:rFonts w:ascii="Cambria Math" w:hAnsi="Cambria Math"/>
+              <w:lang w:val="en-US"/>
+            </w:rPr>
+            <m:t>-</m:t>
+          </m:r>
+          <m:r>
+            <w:rPr>
+              <w:rFonts w:ascii="Cambria Math" w:hAnsi="Cambria Math"/>
+              <w:lang w:val="en-US"/>
+            </w:rPr>
+            <m:t>2</m:t>
+          </m:r>
+          <m:r>
+            <w:rPr>
+              <w:rFonts w:ascii="Cambria Math" w:hAnsi="Cambria Math"/>
+              <w:lang w:val="en-US"/>
+            </w:rPr>
+            <m:t>λ</m:t>
+          </m:r>
+          <m:r>
+            <m:rPr>
+              <m:sty m:val="bi"/>
+            </m:rPr>
+            <w:rPr>
+              <w:rFonts w:ascii="Cambria Math" w:hAnsi="Cambria Math"/>
+              <w:lang w:val="en-US"/>
+            </w:rPr>
+            <m:t>h</m:t>
+          </m:r>
+          <m:r>
+            <m:rPr>
+              <m:sty m:val="bi"/>
+            </m:rPr>
+            <w:rPr>
+              <w:rFonts w:ascii="Cambria Math" w:hAnsi="Cambria Math"/>
+              <w:lang w:val="en-US"/>
+            </w:rPr>
+            <m:t>=0</m:t>
+          </m:r>
+        </m:oMath>
+      </m:oMathPara>
+    </w:p>
+    <w:p>
+      <w:r>
+        <w:t xml:space="preserve">Сократив двойки, получим вид, </w:t>
+      </w:r>
+      <w:r>
+        <w:t>похожий на определение собственных векторов и собственных чисел матрицы</w:t>
+      </w:r>
+      <w:r>
+        <w:t xml:space="preserve"> </w:t>
+      </w:r>
+      <m:oMath>
+        <m:sSup>
+          <m:sSupPr>
+            <m:ctrlPr>
+              <w:rPr>
+                <w:rFonts w:ascii="Cambria Math" w:hAnsi="Cambria Math"/>
+                <w:i/>
+                <w:lang w:val="en-US"/>
+              </w:rPr>
+            </m:ctrlPr>
+          </m:sSupPr>
+          <m:e>
+            <m:r>
+              <w:rPr>
+                <w:rFonts w:ascii="Cambria Math" w:hAnsi="Cambria Math"/>
+                <w:lang w:val="en-US"/>
+              </w:rPr>
+              <m:t>A</m:t>
+            </m:r>
+          </m:e>
+          <m:sup>
+            <m:r>
+              <w:rPr>
+                <w:rFonts w:ascii="Cambria Math" w:hAnsi="Cambria Math"/>
+                <w:lang w:val="en-US"/>
+              </w:rPr>
+              <m:t>T</m:t>
+            </m:r>
+          </m:sup>
+        </m:sSup>
+        <m:r>
+          <w:rPr>
+            <w:rFonts w:ascii="Cambria Math" w:hAnsi="Cambria Math"/>
+            <w:lang w:val="en-US"/>
+          </w:rPr>
+          <m:t>A</m:t>
+        </m:r>
+      </m:oMath>
+      <w:r>
+        <w:t>.</w:t>
+      </w:r>
+      <w:r>
+        <w:t xml:space="preserve"> </w:t>
+      </w:r>
+      <w:r>
+        <w:t xml:space="preserve">Таким образом, собственный вектор </w:t>
+      </w:r>
+      <w:r>
+        <w:rPr>
+          <w:lang w:val="en-US"/>
+        </w:rPr>
+        <w:t>h</w:t>
+      </w:r>
+      <w:r>
+        <w:t xml:space="preserve"> </w:t>
+      </w:r>
+      <w:r>
+        <w:t xml:space="preserve">соответствующий наименьшему собственному числу </w:t>
+      </w:r>
+      <m:oMath>
+        <m:r>
+          <w:rPr>
+            <w:rFonts w:ascii="Cambria Math" w:hAnsi="Cambria Math"/>
+            <w:lang w:val="en-US"/>
+          </w:rPr>
+          <m:t>λ</m:t>
+        </m:r>
+      </m:oMath>
+      <w:r>
+        <w:t xml:space="preserve"> будет являться решением, минимизирующим функцию ошибки</w:t>
+      </w:r>
+      <w:r>
+        <w:t xml:space="preserve"> и, как следствие, вектором, из которого можно составить матрицу </w:t>
+      </w:r>
+      <w:proofErr w:type="spellStart"/>
+      <w:r>
+        <w:t>гомографии</w:t>
+      </w:r>
+      <w:proofErr w:type="spellEnd"/>
+      <w:r>
+        <w:t>.</w:t>
+      </w:r>
+    </w:p>
+    <w:p>
+      <w:r>
+        <w:t xml:space="preserve">Кроме </w:t>
+      </w:r>
+      <w:proofErr w:type="spellStart"/>
+      <w:r>
+        <w:t>гомографии</w:t>
+      </w:r>
+      <w:proofErr w:type="spellEnd"/>
+      <w:r>
+        <w:t xml:space="preserve">, также существует несколько важных частных случаев проективных преобразований. Одним из таких является </w:t>
       </w:r>
       <w:r>
         <w:rPr>
@@ -5278,13 +6285,7 @@
                             <w:rPr>
                               <w:rFonts w:ascii="Cambria Math" w:hAnsi="Cambria Math"/>
                             </w:rPr>
-                            <m:t>y</m:t>
-                          </m:r>
-                          <m:r>
-                            <w:rPr>
-                              <w:rFonts w:ascii="Cambria Math" w:hAnsi="Cambria Math"/>
-                            </w:rPr>
-                            <m:t>'</m:t>
+                            <m:t>y'</m:t>
                           </m:r>
                         </m:e>
                       </m:mr>
@@ -5799,11 +6800,7 @@
     </w:tbl>
     <w:p>
       <w:r>
-        <w:t xml:space="preserve">Данный вид преобразований отличается от гомографии отсутствием параметров перспективных изменений, но сохраняют преобразования поворота, масштабирования и параллельного переноса. При аффинном преобразовании, на двух изображениях </w:t>
-      </w:r>
-      <w:r>
-        <w:lastRenderedPageBreak/>
-        <w:t>сохраняется параллельность прямых. В случае проективного преобразования сохраняется только прямолинейность отдельных линий</w:t>
+        <w:t>Данный вид преобразований отличается от гомографии отсутствием параметров перспективных изменений, но сохраняют преобразования поворота, масштабирования и параллельного переноса. При аффинном преобразовании, на двух изображениях сохраняется параллельность прямых. В случае проективного преобразования сохраняется только прямолинейность отдельных линий</w:t>
       </w:r>
       <w:r>
         <w:t xml:space="preserve"> (Рисунок 1)</w:t>
@@ -6063,13 +7060,7 @@
           <w:rPr>
             <w:rFonts w:ascii="Cambria Math" w:hAnsi="Cambria Math"/>
           </w:rPr>
-          <m:t>=</m:t>
-        </m:r>
-        <m:r>
-          <w:rPr>
-            <w:rFonts w:ascii="Cambria Math" w:hAnsi="Cambria Math"/>
-          </w:rPr>
-          <m:t>0</m:t>
+          <m:t>=0</m:t>
         </m:r>
       </m:oMath>
       <w:r>
@@ -6155,14 +7146,7 @@
         <w:t xml:space="preserve"> только по четырем парам точек</w:t>
       </w:r>
       <w:r>
-        <w:t xml:space="preserve"> может быть усложнено из-за шумов, ошибок измерения, выбросов и ошибочно сопоставленных точек, не являющихся на самом деле соответствующими. Для решения этой проблемы требуется </w:t>
-      </w:r>
-      <w:r>
-        <w:t xml:space="preserve">выбирать количество соответствующих точек большее, чем требуется для </w:t>
-      </w:r>
-      <w:r>
-        <w:lastRenderedPageBreak/>
-        <w:t>выбранной модели преобразования, улучшая результат за счет избыточности</w:t>
+        <w:t xml:space="preserve"> может быть усложнено из-за шумов, ошибок измерения, выбросов и ошибочно сопоставленных точек, не являющихся на самом деле соответствующими. Для решения этой проблемы требуется выбирать количество соответствующих точек большее, чем требуется для выбранной модели преобразования, улучшая результат за счет избыточности</w:t>
       </w:r>
       <w:r>
         <w:t>. В таком случае, для нахождения решения уравнения потребуется применение методов, предполагающих нахождение оптимального решения, пользуясь определенной метрикой, например, метод наименьших квадратов.</w:t>
@@ -6207,13 +7191,7 @@
       </w:pPr>
       <w:r>
         <w:lastRenderedPageBreak/>
-        <w:t>Билет №</w:t>
-      </w:r>
-      <w:r>
-        <w:t>33</w:t>
-      </w:r>
-      <w:r>
-        <w:t xml:space="preserve">. </w:t>
+        <w:t xml:space="preserve">Билет №33. </w:t>
       </w:r>
       <w:r>
         <w:t>Эпохи решения задачи классификации</w:t>
@@ -6271,6 +7249,9 @@
         <w:jc w:val="center"/>
       </w:pPr>
       <w:r>
+        <w:rPr>
+          <w:noProof/>
+        </w:rPr>
         <w:drawing>
           <wp:inline distT="0" distB="0" distL="0" distR="0" wp14:anchorId="1D2EF854" wp14:editId="0A245E42">
             <wp:extent cx="3162693" cy="4265154"/>
@@ -7347,7 +8328,7 @@
   <w:style w:type="paragraph" w:default="1" w:styleId="a">
     <w:name w:val="Normal"/>
     <w:qFormat/>
-    <w:rsid w:val="008B3B42"/>
+    <w:rsid w:val="001003F0"/>
     <w:pPr>
       <w:spacing w:line="360" w:lineRule="auto"/>
       <w:jc w:val="both"/>
@@ -7561,6 +8542,7 @@
   <w:style w:type="character" w:default="1" w:styleId="a0">
     <w:name w:val="Default Paragraph Font"/>
     <w:uiPriority w:val="1"/>
+    <w:semiHidden/>
     <w:unhideWhenUsed/>
   </w:style>
   <w:style w:type="table" w:default="1" w:styleId="a1">

</xml_diff>